<commit_message>
delete some garbage info XD
</commit_message>
<xml_diff>
--- a/DB-LAB/project/phase-2/exp.docx
+++ b/DB-LAB/project/phase-2/exp.docx
@@ -25,7 +25,6 @@
         <w:rPr>
           <w:sz w:val="32"/>
           <w:szCs w:val="32"/>
-          <w:rtl/>
         </w:rPr>
       </w:pPr>
       <w:r>
@@ -43,31 +42,13 @@
         <w:rPr>
           <w:sz w:val="32"/>
           <w:szCs w:val="32"/>
-        </w:rPr>
-      </w:pPr>
-      <w:r>
-        <w:rPr>
-          <w:rFonts w:hint="cs"/>
-          <w:sz w:val="32"/>
-          <w:szCs w:val="32"/>
-          <w:rtl/>
-        </w:rPr>
-        <w:t>سارا صباغان 40011893</w:t>
-      </w:r>
-    </w:p>
-    <w:p>
-      <w:pPr>
-        <w:rPr>
-          <w:b/>
-          <w:bCs/>
-          <w:sz w:val="40"/>
-          <w:szCs w:val="40"/>
           <w:rtl/>
         </w:rPr>
       </w:pPr>
       <w:r>
         <w:rPr>
           <w:rFonts w:cs="Arial"/>
+          <w:noProof/>
           <w:sz w:val="32"/>
           <w:szCs w:val="32"/>
           <w:rtl/>
@@ -628,7 +609,6 @@
         </w:rPr>
         <w:t xml:space="preserve">جدول </w:t>
       </w:r>
-      <w:proofErr w:type="spellStart"/>
       <w:r>
         <w:rPr>
           <w:b/>
@@ -638,7 +618,6 @@
         </w:rPr>
         <w:t>Booking_header</w:t>
       </w:r>
-      <w:proofErr w:type="spellEnd"/>
       <w:r>
         <w:rPr>
           <w:rFonts w:hint="cs"/>
@@ -688,7 +667,6 @@
         </w:rPr>
         <w:t xml:space="preserve">جدول </w:t>
       </w:r>
-      <w:proofErr w:type="spellStart"/>
       <w:r>
         <w:rPr>
           <w:b/>
@@ -698,7 +676,6 @@
         </w:rPr>
         <w:t>Booking_room</w:t>
       </w:r>
-      <w:proofErr w:type="spellEnd"/>
       <w:r>
         <w:rPr>
           <w:rFonts w:hint="cs"/>
@@ -793,7 +770,6 @@
         </w:rPr>
         <w:t xml:space="preserve"> برای کلید اصلی، یک کلید خارجی به جدول </w:t>
       </w:r>
-      <w:proofErr w:type="spellStart"/>
       <w:r>
         <w:rPr>
           <w:sz w:val="32"/>
@@ -801,7 +777,6 @@
         </w:rPr>
         <w:t>Booking_header</w:t>
       </w:r>
-      <w:proofErr w:type="spellEnd"/>
       <w:r>
         <w:rPr>
           <w:rFonts w:hint="cs"/>
@@ -961,7 +936,6 @@
         </w:rPr>
         <w:t xml:space="preserve">تابع </w:t>
       </w:r>
-      <w:proofErr w:type="spellStart"/>
       <w:r>
         <w:rPr>
           <w:sz w:val="32"/>
@@ -969,7 +943,6 @@
         </w:rPr>
         <w:t>GetHotelsInCity</w:t>
       </w:r>
-      <w:proofErr w:type="spellEnd"/>
       <w:r>
         <w:rPr>
           <w:rFonts w:hint="cs"/>
@@ -1010,7 +983,6 @@
         </w:rPr>
         <w:t xml:space="preserve">تابع </w:t>
       </w:r>
-      <w:proofErr w:type="spellStart"/>
       <w:r>
         <w:rPr>
           <w:sz w:val="32"/>
@@ -1018,7 +990,6 @@
         </w:rPr>
         <w:t>Total_revenue_within_period_hotel</w:t>
       </w:r>
-      <w:proofErr w:type="spellEnd"/>
       <w:r>
         <w:rPr>
           <w:rFonts w:hint="cs"/>
@@ -1062,7 +1033,6 @@
         </w:rPr>
         <w:t>@</w:t>
       </w:r>
-      <w:proofErr w:type="spellStart"/>
       <w:r>
         <w:rPr>
           <w:sz w:val="32"/>
@@ -1070,7 +1040,6 @@
         </w:rPr>
         <w:t>EndDate</w:t>
       </w:r>
-      <w:proofErr w:type="spellEnd"/>
       <w:r>
         <w:rPr>
           <w:rFonts w:hint="cs"/>
@@ -1102,7 +1071,6 @@
         </w:rPr>
         <w:t xml:space="preserve">تابع </w:t>
       </w:r>
-      <w:proofErr w:type="spellStart"/>
       <w:r>
         <w:rPr>
           <w:sz w:val="32"/>
@@ -1110,7 +1078,6 @@
         </w:rPr>
         <w:t>CalculatePaymentAmount</w:t>
       </w:r>
-      <w:proofErr w:type="spellEnd"/>
       <w:r>
         <w:rPr>
           <w:rFonts w:hint="cs"/>
@@ -1142,7 +1109,6 @@
         </w:rPr>
         <w:t xml:space="preserve">تابع </w:t>
       </w:r>
-      <w:proofErr w:type="spellStart"/>
       <w:r>
         <w:rPr>
           <w:sz w:val="32"/>
@@ -1150,7 +1116,6 @@
         </w:rPr>
         <w:t>fn_CalculateAverageRoomPriceByHotel</w:t>
       </w:r>
-      <w:proofErr w:type="spellEnd"/>
       <w:r>
         <w:rPr>
           <w:rFonts w:hint="cs"/>
@@ -1324,7 +1289,6 @@
         </w:rPr>
         <w:t xml:space="preserve">تابع </w:t>
       </w:r>
-      <w:proofErr w:type="spellStart"/>
       <w:r>
         <w:rPr>
           <w:sz w:val="32"/>
@@ -1332,7 +1296,6 @@
         </w:rPr>
         <w:t>fn_GetRoomCountAndTypeByHotelAndState</w:t>
       </w:r>
-      <w:proofErr w:type="spellEnd"/>
       <w:r>
         <w:rPr>
           <w:rFonts w:hint="cs"/>
@@ -1657,7 +1620,6 @@
           <w:szCs w:val="32"/>
         </w:rPr>
       </w:pPr>
-      <w:proofErr w:type="spellStart"/>
       <w:r>
         <w:rPr>
           <w:sz w:val="32"/>
@@ -1665,7 +1627,6 @@
         </w:rPr>
         <w:t>Insert_Book_header</w:t>
       </w:r>
-      <w:proofErr w:type="spellEnd"/>
       <w:r>
         <w:rPr>
           <w:rFonts w:hint="cs"/>
@@ -1688,7 +1649,6 @@
           <w:szCs w:val="32"/>
         </w:rPr>
       </w:pPr>
-      <w:proofErr w:type="spellStart"/>
       <w:r>
         <w:rPr>
           <w:sz w:val="32"/>
@@ -1696,7 +1656,6 @@
         </w:rPr>
         <w:t>Insert_Book_room</w:t>
       </w:r>
-      <w:proofErr w:type="spellEnd"/>
       <w:r>
         <w:rPr>
           <w:rFonts w:hint="cs"/>
@@ -1719,7 +1678,6 @@
           <w:szCs w:val="32"/>
         </w:rPr>
       </w:pPr>
-      <w:proofErr w:type="spellStart"/>
       <w:r>
         <w:rPr>
           <w:sz w:val="32"/>
@@ -1727,7 +1685,6 @@
         </w:rPr>
         <w:t>Insert_Payment</w:t>
       </w:r>
-      <w:proofErr w:type="spellEnd"/>
       <w:r>
         <w:rPr>
           <w:rFonts w:hint="cs"/>
@@ -1766,7 +1723,6 @@
           <w:szCs w:val="32"/>
         </w:rPr>
       </w:pPr>
-      <w:proofErr w:type="spellStart"/>
       <w:r>
         <w:rPr>
           <w:sz w:val="32"/>
@@ -1774,7 +1730,6 @@
         </w:rPr>
         <w:t>InsertBookingData</w:t>
       </w:r>
-      <w:proofErr w:type="spellEnd"/>
       <w:r>
         <w:rPr>
           <w:rFonts w:hint="cs"/>
@@ -1800,7 +1755,6 @@
         </w:rPr>
         <w:t xml:space="preserve"> سه جدول </w:t>
       </w:r>
-      <w:proofErr w:type="spellStart"/>
       <w:r>
         <w:rPr>
           <w:sz w:val="32"/>
@@ -1808,7 +1762,6 @@
         </w:rPr>
         <w:t>Booking_header</w:t>
       </w:r>
-      <w:proofErr w:type="spellEnd"/>
       <w:r>
         <w:rPr>
           <w:rFonts w:hint="cs"/>
@@ -1818,7 +1771,6 @@
         </w:rPr>
         <w:t xml:space="preserve"> و </w:t>
       </w:r>
-      <w:proofErr w:type="spellStart"/>
       <w:r>
         <w:rPr>
           <w:sz w:val="32"/>
@@ -1826,7 +1778,6 @@
         </w:rPr>
         <w:t>Booking_room</w:t>
       </w:r>
-      <w:proofErr w:type="spellEnd"/>
       <w:r>
         <w:rPr>
           <w:rFonts w:hint="cs"/>
@@ -1865,7 +1816,6 @@
           <w:szCs w:val="32"/>
         </w:rPr>
       </w:pPr>
-      <w:proofErr w:type="spellStart"/>
       <w:r>
         <w:rPr>
           <w:sz w:val="32"/>
@@ -1873,7 +1823,6 @@
         </w:rPr>
         <w:t>Total_Income</w:t>
       </w:r>
-      <w:proofErr w:type="spellEnd"/>
       <w:r>
         <w:rPr>
           <w:rFonts w:hint="cs"/>
@@ -1896,7 +1845,6 @@
           <w:szCs w:val="32"/>
         </w:rPr>
       </w:pPr>
-      <w:proofErr w:type="spellStart"/>
       <w:r>
         <w:rPr>
           <w:sz w:val="32"/>
@@ -1904,7 +1852,6 @@
         </w:rPr>
         <w:t>Update_User_Info</w:t>
       </w:r>
-      <w:proofErr w:type="spellEnd"/>
       <w:r>
         <w:rPr>
           <w:rFonts w:hint="cs"/>
@@ -2008,7 +1955,6 @@
           <w:szCs w:val="32"/>
         </w:rPr>
       </w:pPr>
-      <w:proofErr w:type="spellStart"/>
       <w:r>
         <w:rPr>
           <w:sz w:val="32"/>
@@ -2016,7 +1962,6 @@
         </w:rPr>
         <w:t>View_HotelDetails</w:t>
       </w:r>
-      <w:proofErr w:type="spellEnd"/>
       <w:r>
         <w:rPr>
           <w:rFonts w:hint="cs"/>
@@ -2039,7 +1984,6 @@
           <w:szCs w:val="32"/>
         </w:rPr>
       </w:pPr>
-      <w:proofErr w:type="spellStart"/>
       <w:r>
         <w:rPr>
           <w:sz w:val="32"/>
@@ -2047,7 +1991,6 @@
         </w:rPr>
         <w:t>View_BookingSummary</w:t>
       </w:r>
-      <w:proofErr w:type="spellEnd"/>
       <w:r>
         <w:rPr>
           <w:rFonts w:hint="cs"/>
@@ -2079,7 +2022,6 @@
           <w:szCs w:val="32"/>
         </w:rPr>
       </w:pPr>
-      <w:proofErr w:type="spellStart"/>
       <w:r>
         <w:rPr>
           <w:sz w:val="32"/>
@@ -2087,7 +2029,6 @@
         </w:rPr>
         <w:t>View_PaymentDetails</w:t>
       </w:r>
-      <w:proofErr w:type="spellEnd"/>
       <w:r>
         <w:rPr>
           <w:rFonts w:hint="cs"/>
@@ -2110,7 +2051,6 @@
           <w:szCs w:val="32"/>
         </w:rPr>
       </w:pPr>
-      <w:proofErr w:type="spellStart"/>
       <w:r>
         <w:rPr>
           <w:sz w:val="32"/>
@@ -2118,7 +2058,6 @@
         </w:rPr>
         <w:t>View_HotelRanking</w:t>
       </w:r>
-      <w:proofErr w:type="spellEnd"/>
       <w:r>
         <w:rPr>
           <w:rFonts w:hint="cs"/>
@@ -2177,7 +2116,6 @@
           <w:szCs w:val="32"/>
         </w:rPr>
       </w:pPr>
-      <w:proofErr w:type="spellStart"/>
       <w:r>
         <w:rPr>
           <w:sz w:val="32"/>
@@ -2185,7 +2123,6 @@
         </w:rPr>
         <w:t>TriggerUpdateBookingState</w:t>
       </w:r>
-      <w:proofErr w:type="spellEnd"/>
       <w:r>
         <w:rPr>
           <w:rFonts w:hint="cs"/>
@@ -2220,7 +2157,6 @@
         </w:rPr>
         <w:t xml:space="preserve"> ثبت میشود، در رکورد متناظر در جدول </w:t>
       </w:r>
-      <w:proofErr w:type="spellStart"/>
       <w:r>
         <w:rPr>
           <w:sz w:val="32"/>
@@ -2228,7 +2164,6 @@
         </w:rPr>
         <w:t>Booking_header</w:t>
       </w:r>
-      <w:proofErr w:type="spellEnd"/>
       <w:r>
         <w:rPr>
           <w:rFonts w:hint="cs"/>
@@ -2238,7 +2173,6 @@
         </w:rPr>
         <w:t xml:space="preserve">، فیلد </w:t>
       </w:r>
-      <w:proofErr w:type="spellStart"/>
       <w:r>
         <w:rPr>
           <w:sz w:val="32"/>
@@ -2246,7 +2180,6 @@
         </w:rPr>
         <w:t>Reserve_state</w:t>
       </w:r>
-      <w:proofErr w:type="spellEnd"/>
       <w:r>
         <w:rPr>
           <w:rFonts w:hint="cs"/>
@@ -2269,7 +2202,6 @@
           <w:szCs w:val="32"/>
         </w:rPr>
       </w:pPr>
-      <w:proofErr w:type="spellStart"/>
       <w:r>
         <w:rPr>
           <w:sz w:val="32"/>
@@ -2277,7 +2209,6 @@
         </w:rPr>
         <w:t>MoveToArchive</w:t>
       </w:r>
-      <w:proofErr w:type="spellEnd"/>
       <w:r>
         <w:rPr>
           <w:rFonts w:hint="cs"/>
@@ -2337,7 +2268,6 @@
           <w:rtl/>
         </w:rPr>
       </w:pPr>
-      <w:proofErr w:type="spellStart"/>
       <w:r>
         <w:rPr>
           <w:sz w:val="32"/>
@@ -2345,7 +2275,6 @@
         </w:rPr>
         <w:t>TriggerChangeRoomState</w:t>
       </w:r>
-      <w:proofErr w:type="spellEnd"/>
       <w:r>
         <w:rPr>
           <w:rFonts w:hint="cs"/>
@@ -2364,7 +2293,6 @@
         </w:rPr>
         <w:t xml:space="preserve">زمانی که رکوردی در </w:t>
       </w:r>
-      <w:proofErr w:type="spellStart"/>
       <w:r>
         <w:rPr>
           <w:sz w:val="32"/>
@@ -2372,7 +2300,6 @@
         </w:rPr>
         <w:t>Booking_room</w:t>
       </w:r>
-      <w:proofErr w:type="spellEnd"/>
       <w:r>
         <w:rPr>
           <w:rFonts w:hint="cs"/>

</xml_diff>